<commit_message>
Updates to 02/06/2014 minutes
</commit_message>
<xml_diff>
--- a/Documents/Minutes/SWEng_26_wk7_full_group_Summer.docx
+++ b/Documents/Minutes/SWEng_26_wk7_full_group_Summer.docx
@@ -48,16 +48,8 @@
         <w:rPr>
           <w:lang w:val="en-US"/>
         </w:rPr>
-        <w:t xml:space="preserve">Scribe – James </w:t>
-      </w:r>
-      <w:proofErr w:type="spellStart"/>
-      <w:r>
-        <w:rPr>
-          <w:lang w:val="en-US"/>
-        </w:rPr>
-        <w:t>Oatley</w:t>
-      </w:r>
-      <w:proofErr w:type="spellEnd"/>
+        <w:t>Scribe – James Oatley</w:t>
+      </w:r>
     </w:p>
     <w:p>
       <w:pPr>
@@ -78,19 +70,11 @@
           <w:lang w:val="en-US"/>
         </w:rPr>
       </w:pPr>
-      <w:proofErr w:type="spellStart"/>
-      <w:r>
-        <w:rPr>
-          <w:lang w:val="en-US"/>
-        </w:rPr>
-        <w:t>Zayyad</w:t>
-      </w:r>
-      <w:proofErr w:type="spellEnd"/>
-      <w:r>
-        <w:rPr>
-          <w:lang w:val="en-US"/>
-        </w:rPr>
-        <w:t xml:space="preserve"> not present.</w:t>
+      <w:r>
+        <w:rPr>
+          <w:lang w:val="en-US"/>
+        </w:rPr>
+        <w:t>Zayyad not present.</w:t>
       </w:r>
     </w:p>
     <w:p>
@@ -125,295 +109,399 @@
         </w:rPr>
         <w:t xml:space="preserve">            </w:t>
       </w:r>
+    </w:p>
+    <w:p>
+      <w:pPr>
+        <w:pStyle w:val="Heading3"/>
+        <w:rPr>
+          <w:lang w:val="en-US"/>
+        </w:rPr>
+      </w:pPr>
+      <w:r>
+        <w:rPr>
+          <w:lang w:val="en-US"/>
+        </w:rPr>
+        <w:t>New Business</w:t>
+      </w:r>
+    </w:p>
+    <w:p>
+      <w:pPr>
+        <w:rPr>
+          <w:lang w:val="en-US"/>
+        </w:rPr>
+      </w:pPr>
+      <w:r>
+        <w:rPr>
+          <w:lang w:val="en-US"/>
+        </w:rPr>
+        <w:t>Few problems with eCook, JIRA tickets still not all being picked up with little coding last week from some people. This needs to change.</w:t>
+      </w:r>
+    </w:p>
+    <w:p>
+      <w:pPr>
+        <w:rPr>
+          <w:lang w:val="en-US"/>
+        </w:rPr>
+      </w:pPr>
+      <w:r>
+        <w:rPr>
+          <w:lang w:val="en-US"/>
+        </w:rPr>
+        <w:t>Testing not good enough:</w:t>
+      </w:r>
+    </w:p>
+    <w:p>
+      <w:pPr>
+        <w:rPr>
+          <w:lang w:val="en-US"/>
+        </w:rPr>
+      </w:pPr>
+      <w:r>
+        <w:rPr>
+          <w:lang w:val="en-US"/>
+        </w:rPr>
+        <w:tab/>
+        <w:t>Unit tests need to be written for every class</w:t>
+      </w:r>
+    </w:p>
+    <w:p>
+      <w:pPr>
+        <w:rPr>
+          <w:lang w:val="en-US"/>
+        </w:rPr>
+      </w:pPr>
+      <w:r>
+        <w:rPr>
+          <w:lang w:val="en-US"/>
+        </w:rPr>
+        <w:tab/>
+        <w:t>Do the visual elements work as they are supposed to?</w:t>
+      </w:r>
+    </w:p>
+    <w:p>
+      <w:pPr>
+        <w:rPr>
+          <w:lang w:val="en-US"/>
+        </w:rPr>
+      </w:pPr>
+      <w:r>
+        <w:rPr>
+          <w:lang w:val="en-US"/>
+        </w:rPr>
+        <w:tab/>
+      </w:r>
+      <w:r>
+        <w:rPr>
+          <w:lang w:val="en-US"/>
+        </w:rPr>
+        <w:tab/>
+        <w:t>-</w:t>
+      </w:r>
+      <w:r>
+        <w:rPr>
+          <w:lang w:val="en-US"/>
+        </w:rPr>
+        <w:tab/>
+        <w:t>You can “fire” events in JUnit testing</w:t>
+      </w:r>
+    </w:p>
+    <w:p>
+      <w:pPr>
+        <w:pStyle w:val="Heading3"/>
+        <w:rPr>
+          <w:lang w:val="en-US"/>
+        </w:rPr>
+      </w:pPr>
+      <w:r>
+        <w:rPr>
+          <w:lang w:val="en-US"/>
+        </w:rPr>
+        <w:t>Action Points</w:t>
+      </w:r>
+    </w:p>
+    <w:p>
+      <w:pPr>
+        <w:rPr>
+          <w:lang w:val="en-US"/>
+        </w:rPr>
+      </w:pPr>
+      <w:r>
+        <w:rPr>
+          <w:lang w:val="en-US"/>
+        </w:rPr>
+        <w:t>Group split between testing and product line:</w:t>
+      </w:r>
+    </w:p>
+    <w:p>
+      <w:pPr>
+        <w:rPr>
+          <w:lang w:val="en-US"/>
+        </w:rPr>
+      </w:pPr>
+      <w:r>
+        <w:rPr>
+          <w:lang w:val="en-US"/>
+        </w:rPr>
+        <w:tab/>
+        <w:t>-</w:t>
+      </w:r>
+      <w:r>
+        <w:rPr>
+          <w:lang w:val="en-US"/>
+        </w:rPr>
+        <w:tab/>
+        <w:t>John and Steve to work on handlers and then testing handlers</w:t>
+      </w:r>
+    </w:p>
+    <w:p>
+      <w:pPr>
+        <w:rPr>
+          <w:lang w:val="en-US"/>
+        </w:rPr>
+      </w:pPr>
+      <w:r>
+        <w:rPr>
+          <w:lang w:val="en-US"/>
+        </w:rPr>
+        <w:tab/>
+        <w:t>-</w:t>
+      </w:r>
+      <w:r>
+        <w:rPr>
+          <w:lang w:val="en-US"/>
+        </w:rPr>
+        <w:tab/>
+      </w:r>
+      <w:r>
+        <w:rPr>
+          <w:lang w:val="en-US"/>
+        </w:rPr>
+        <w:t>Ankita and James</w:t>
+      </w:r>
+    </w:p>
+    <w:p>
+      <w:pPr>
+        <w:rPr>
+          <w:lang w:val="en-US"/>
+        </w:rPr>
+      </w:pPr>
+    </w:p>
+    <w:p>
+      <w:pPr>
+        <w:rPr>
+          <w:lang w:val="en-US"/>
+        </w:rPr>
+      </w:pPr>
+      <w:r>
+        <w:rPr>
+          <w:lang w:val="en-US"/>
+        </w:rPr>
+        <w:t>Video to be considered (Ankita and John).</w:t>
+      </w:r>
+    </w:p>
+    <w:p>
+      <w:pPr>
+        <w:rPr>
+          <w:lang w:val="en-US"/>
+        </w:rPr>
+      </w:pPr>
+    </w:p>
+    <w:p>
+      <w:pPr>
+        <w:rPr>
+          <w:lang w:val="en-US"/>
+        </w:rPr>
+      </w:pPr>
+      <w:r>
+        <w:rPr>
+          <w:lang w:val="en-US"/>
+        </w:rPr>
+        <w:t>Roger should head up a team of testing with Max, Prakruti, Paul and Sam.</w:t>
+      </w:r>
+    </w:p>
+    <w:p>
+      <w:pPr>
+        <w:rPr>
+          <w:lang w:val="en-US"/>
+        </w:rPr>
+      </w:pPr>
+    </w:p>
+    <w:p>
+      <w:pPr>
+        <w:rPr>
+          <w:lang w:val="en-US"/>
+        </w:rPr>
+      </w:pPr>
+      <w:r>
+        <w:rPr>
+          <w:lang w:val="en-US"/>
+        </w:rPr>
+        <w:t>Testing:</w:t>
+      </w:r>
+    </w:p>
+    <w:p>
+      <w:pPr>
+        <w:rPr>
+          <w:lang w:val="en-US"/>
+        </w:rPr>
+      </w:pPr>
+      <w:r>
+        <w:rPr>
+          <w:lang w:val="en-US"/>
+        </w:rPr>
+        <w:tab/>
+        <w:t>eCook – Roger</w:t>
+      </w:r>
+    </w:p>
+    <w:p>
+      <w:pPr>
+        <w:rPr>
+          <w:lang w:val="en-US"/>
+        </w:rPr>
+      </w:pPr>
+      <w:r>
+        <w:rPr>
+          <w:lang w:val="en-US"/>
+        </w:rPr>
+        <w:tab/>
+        <w:t>errorHandler – Sam</w:t>
+      </w:r>
+    </w:p>
+    <w:p>
+      <w:pPr>
+        <w:rPr>
+          <w:lang w:val="en-US"/>
+        </w:rPr>
+      </w:pPr>
+      <w:r>
+        <w:rPr>
+          <w:lang w:val="en-US"/>
+        </w:rPr>
+        <w:tab/>
+        <w:t>fileBrowser – Roger</w:t>
+      </w:r>
+    </w:p>
+    <w:p>
+      <w:pPr>
+        <w:rPr>
+          <w:lang w:val="en-US"/>
+        </w:rPr>
+      </w:pPr>
+      <w:r>
+        <w:rPr>
+          <w:lang w:val="en-US"/>
+        </w:rPr>
+        <w:lastRenderedPageBreak/>
+        <w:tab/>
+        <w:t>GUI – Roger</w:t>
+      </w:r>
+    </w:p>
+    <w:p>
+      <w:pPr>
+        <w:rPr>
+          <w:lang w:val="en-US"/>
+        </w:rPr>
+      </w:pPr>
+      <w:r>
+        <w:rPr>
+          <w:lang w:val="en-US"/>
+        </w:rPr>
+        <w:tab/>
+        <w:t>Notes – Max</w:t>
+      </w:r>
+    </w:p>
+    <w:p>
+      <w:pPr>
+        <w:rPr>
+          <w:lang w:val="en-US"/>
+        </w:rPr>
+      </w:pPr>
+      <w:r>
+        <w:rPr>
+          <w:lang w:val="en-US"/>
+        </w:rPr>
+        <w:tab/>
+        <w:t>httpAccess – Max</w:t>
+      </w:r>
+    </w:p>
+    <w:p>
+      <w:pPr>
+        <w:rPr>
+          <w:lang w:val="en-US"/>
+        </w:rPr>
+      </w:pPr>
+      <w:r>
+        <w:rPr>
+          <w:lang w:val="en-US"/>
+        </w:rPr>
+        <w:tab/>
+        <w:t>shoppingList – Max</w:t>
+      </w:r>
+    </w:p>
+    <w:p>
+      <w:pPr>
+        <w:rPr>
+          <w:lang w:val="en-US"/>
+        </w:rPr>
+      </w:pPr>
+      <w:r>
+        <w:rPr>
+          <w:lang w:val="en-US"/>
+        </w:rPr>
+        <w:tab/>
+        <w:t>timer – Steve</w:t>
+      </w:r>
+    </w:p>
+    <w:p>
+      <w:pPr>
+        <w:rPr>
+          <w:lang w:val="en-US"/>
+        </w:rPr>
+      </w:pPr>
+      <w:r>
+        <w:rPr>
+          <w:lang w:val="en-US"/>
+        </w:rPr>
+        <w:tab/>
+        <w:t>parser – Max</w:t>
+      </w:r>
+    </w:p>
+    <w:p>
+      <w:pPr>
+        <w:rPr>
+          <w:lang w:val="en-US"/>
+        </w:rPr>
+      </w:pPr>
+      <w:r>
+        <w:rPr>
+          <w:lang w:val="en-US"/>
+        </w:rPr>
+        <w:tab/>
+        <w:t>recipeScaler – Paul</w:t>
+      </w:r>
+    </w:p>
+    <w:p>
+      <w:pPr>
+        <w:rPr>
+          <w:lang w:val="en-US"/>
+        </w:rPr>
+      </w:pPr>
+      <w:r>
+        <w:rPr>
+          <w:lang w:val="en-US"/>
+        </w:rPr>
+        <w:tab/>
+        <w:t>validator – Prakruti</w:t>
+      </w:r>
+    </w:p>
+    <w:p>
+      <w:pPr>
+        <w:rPr>
+          <w:lang w:val="en-US"/>
+        </w:rPr>
+      </w:pPr>
       <w:bookmarkStart w:id="0" w:name="_GoBack"/>
       <w:bookmarkEnd w:id="0"/>
-    </w:p>
-    <w:p>
-      <w:pPr>
-        <w:pStyle w:val="Heading3"/>
-        <w:rPr>
-          <w:lang w:val="en-US"/>
-        </w:rPr>
-      </w:pPr>
-      <w:r>
-        <w:rPr>
-          <w:lang w:val="en-US"/>
-        </w:rPr>
-        <w:t>New Business</w:t>
-      </w:r>
-    </w:p>
-    <w:p>
-      <w:pPr>
-        <w:rPr>
-          <w:lang w:val="en-US"/>
-        </w:rPr>
-      </w:pPr>
-      <w:r>
-        <w:rPr>
-          <w:lang w:val="en-US"/>
-        </w:rPr>
-        <w:t xml:space="preserve">Few problems with </w:t>
-      </w:r>
-      <w:proofErr w:type="spellStart"/>
-      <w:r>
-        <w:rPr>
-          <w:lang w:val="en-US"/>
-        </w:rPr>
-        <w:t>eCook</w:t>
-      </w:r>
-      <w:proofErr w:type="spellEnd"/>
-      <w:r>
-        <w:rPr>
-          <w:lang w:val="en-US"/>
-        </w:rPr>
-        <w:t>, JIRA tickets still not all being picked up with little coding last week from some people. This needs to change.</w:t>
-      </w:r>
-    </w:p>
-    <w:p>
-      <w:pPr>
-        <w:rPr>
-          <w:lang w:val="en-US"/>
-        </w:rPr>
-      </w:pPr>
-      <w:r>
-        <w:rPr>
-          <w:lang w:val="en-US"/>
-        </w:rPr>
-        <w:t xml:space="preserve">Testing not </w:t>
-      </w:r>
-      <w:proofErr w:type="gramStart"/>
-      <w:r>
-        <w:rPr>
-          <w:lang w:val="en-US"/>
-        </w:rPr>
-        <w:t>good</w:t>
-      </w:r>
-      <w:proofErr w:type="gramEnd"/>
-      <w:r>
-        <w:rPr>
-          <w:lang w:val="en-US"/>
-        </w:rPr>
-        <w:t xml:space="preserve"> enough:</w:t>
-      </w:r>
-    </w:p>
-    <w:p>
-      <w:pPr>
-        <w:rPr>
-          <w:lang w:val="en-US"/>
-        </w:rPr>
-      </w:pPr>
-      <w:r>
-        <w:rPr>
-          <w:lang w:val="en-US"/>
-        </w:rPr>
-        <w:tab/>
-        <w:t>Unit tests need to be written for every class</w:t>
-      </w:r>
-    </w:p>
-    <w:p>
-      <w:pPr>
-        <w:rPr>
-          <w:lang w:val="en-US"/>
-        </w:rPr>
-      </w:pPr>
-      <w:r>
-        <w:rPr>
-          <w:lang w:val="en-US"/>
-        </w:rPr>
-        <w:tab/>
-        <w:t>Do the visual elements work as they are supposed to?</w:t>
-      </w:r>
-    </w:p>
-    <w:p>
-      <w:pPr>
-        <w:rPr>
-          <w:lang w:val="en-US"/>
-        </w:rPr>
-      </w:pPr>
-      <w:r>
-        <w:rPr>
-          <w:lang w:val="en-US"/>
-        </w:rPr>
-        <w:tab/>
-      </w:r>
-      <w:r>
-        <w:rPr>
-          <w:lang w:val="en-US"/>
-        </w:rPr>
-        <w:tab/>
-        <w:t>-</w:t>
-      </w:r>
-      <w:r>
-        <w:rPr>
-          <w:lang w:val="en-US"/>
-        </w:rPr>
-        <w:tab/>
-        <w:t xml:space="preserve">You can “fire” events in </w:t>
-      </w:r>
-      <w:proofErr w:type="spellStart"/>
-      <w:r>
-        <w:rPr>
-          <w:lang w:val="en-US"/>
-        </w:rPr>
-        <w:t>JUnit</w:t>
-      </w:r>
-      <w:proofErr w:type="spellEnd"/>
-      <w:r>
-        <w:rPr>
-          <w:lang w:val="en-US"/>
-        </w:rPr>
-        <w:t xml:space="preserve"> testing</w:t>
-      </w:r>
-    </w:p>
-    <w:p>
-      <w:pPr>
-        <w:pStyle w:val="Heading3"/>
-        <w:rPr>
-          <w:lang w:val="en-US"/>
-        </w:rPr>
-      </w:pPr>
-      <w:r>
-        <w:rPr>
-          <w:lang w:val="en-US"/>
-        </w:rPr>
-        <w:t>Action Points</w:t>
-      </w:r>
-    </w:p>
-    <w:p>
-      <w:pPr>
-        <w:rPr>
-          <w:lang w:val="en-US"/>
-        </w:rPr>
-      </w:pPr>
-      <w:r>
-        <w:rPr>
-          <w:lang w:val="en-US"/>
-        </w:rPr>
-        <w:t>Group split between testing and product line:</w:t>
-      </w:r>
-    </w:p>
-    <w:p>
-      <w:pPr>
-        <w:rPr>
-          <w:lang w:val="en-US"/>
-        </w:rPr>
-      </w:pPr>
-      <w:r>
-        <w:rPr>
-          <w:lang w:val="en-US"/>
-        </w:rPr>
-        <w:tab/>
-        <w:t>-</w:t>
-      </w:r>
-      <w:r>
-        <w:rPr>
-          <w:lang w:val="en-US"/>
-        </w:rPr>
-        <w:tab/>
-        <w:t>John and Steve to work on handlers and then testing handlers</w:t>
-      </w:r>
-    </w:p>
-    <w:p>
-      <w:pPr>
-        <w:rPr>
-          <w:lang w:val="en-US"/>
-        </w:rPr>
-      </w:pPr>
-      <w:r>
-        <w:rPr>
-          <w:lang w:val="en-US"/>
-        </w:rPr>
-        <w:tab/>
-        <w:t>-</w:t>
-      </w:r>
-      <w:r>
-        <w:rPr>
-          <w:lang w:val="en-US"/>
-        </w:rPr>
-        <w:tab/>
-      </w:r>
-      <w:proofErr w:type="spellStart"/>
-      <w:r>
-        <w:rPr>
-          <w:lang w:val="en-US"/>
-        </w:rPr>
-        <w:t>Ankita</w:t>
-      </w:r>
-      <w:proofErr w:type="spellEnd"/>
-      <w:r>
-        <w:rPr>
-          <w:lang w:val="en-US"/>
-        </w:rPr>
-        <w:t xml:space="preserve"> and James</w:t>
-      </w:r>
-    </w:p>
-    <w:p>
-      <w:pPr>
-        <w:rPr>
-          <w:lang w:val="en-US"/>
-        </w:rPr>
-      </w:pPr>
-    </w:p>
-    <w:p>
-      <w:pPr>
-        <w:rPr>
-          <w:lang w:val="en-US"/>
-        </w:rPr>
-      </w:pPr>
-      <w:r>
-        <w:rPr>
-          <w:lang w:val="en-US"/>
-        </w:rPr>
-        <w:t>Video to be considered (</w:t>
-      </w:r>
-      <w:proofErr w:type="spellStart"/>
-      <w:r>
-        <w:rPr>
-          <w:lang w:val="en-US"/>
-        </w:rPr>
-        <w:t>Ankita</w:t>
-      </w:r>
-      <w:proofErr w:type="spellEnd"/>
-      <w:r>
-        <w:rPr>
-          <w:lang w:val="en-US"/>
-        </w:rPr>
-        <w:t xml:space="preserve"> and John).</w:t>
-      </w:r>
-    </w:p>
-    <w:p>
-      <w:pPr>
-        <w:rPr>
-          <w:lang w:val="en-US"/>
-        </w:rPr>
-      </w:pPr>
-    </w:p>
-    <w:p>
-      <w:pPr>
-        <w:rPr>
-          <w:lang w:val="en-US"/>
-        </w:rPr>
-      </w:pPr>
-      <w:r>
-        <w:rPr>
-          <w:lang w:val="en-US"/>
-        </w:rPr>
-        <w:t xml:space="preserve">Roger should head up a team of testing with Max, </w:t>
-      </w:r>
-      <w:proofErr w:type="spellStart"/>
-      <w:r>
-        <w:rPr>
-          <w:lang w:val="en-US"/>
-        </w:rPr>
-        <w:t>Prakruti</w:t>
-      </w:r>
-      <w:proofErr w:type="spellEnd"/>
-      <w:r>
-        <w:rPr>
-          <w:lang w:val="en-US"/>
-        </w:rPr>
-        <w:t>, Paul and Sam.</w:t>
-      </w:r>
     </w:p>
     <w:sectPr>
       <w:headerReference w:type="default" r:id="rId7"/>

</xml_diff>